<commit_message>
Commit olvidad del día 29/10/2024
</commit_message>
<xml_diff>
--- a/P.I/Recursos/Anteproyecto.docx
+++ b/P.I/Recursos/Anteproyecto.docx
@@ -161,52 +161,28 @@
     <w:p/>
     <w:p>
       <w:r>
-        <w:t xml:space="preserve">Tecnologías a </w:t>
-      </w:r>
-      <w:proofErr w:type="gramStart"/>
-      <w:r>
-        <w:t>utilizar</w:t>
-      </w:r>
-      <w:r>
-        <w:t xml:space="preserve">  ----------------------------------------------------------------</w:t>
-      </w:r>
-      <w:proofErr w:type="gramEnd"/>
-      <w:r>
-        <w:t xml:space="preserve">  3</w:t>
+        <w:t>Tecnologías a utilizar</w:t>
+      </w:r>
+      <w:r>
+        <w:t xml:space="preserve">  ----------------------------------------------------------------  3</w:t>
       </w:r>
     </w:p>
     <w:p/>
     <w:p>
       <w:r>
-        <w:t xml:space="preserve">Diagrama </w:t>
-      </w:r>
-      <w:proofErr w:type="gramStart"/>
-      <w:r>
-        <w:t>UML</w:t>
-      </w:r>
-      <w:r>
-        <w:t xml:space="preserve">  ------------------------------------------------------------------------</w:t>
-      </w:r>
-      <w:proofErr w:type="gramEnd"/>
-      <w:r>
-        <w:t xml:space="preserve">  4</w:t>
+        <w:t>Diagrama UML</w:t>
+      </w:r>
+      <w:r>
+        <w:t xml:space="preserve">  ------------------------------------------------------------------------  4</w:t>
       </w:r>
     </w:p>
     <w:p/>
     <w:p>
       <w:r>
-        <w:t>Diagrama E/</w:t>
-      </w:r>
-      <w:proofErr w:type="gramStart"/>
-      <w:r>
-        <w:t>R</w:t>
-      </w:r>
-      <w:r>
-        <w:t xml:space="preserve">  --------------------------------------------------------------------------</w:t>
-      </w:r>
-      <w:proofErr w:type="gramEnd"/>
-      <w:r>
-        <w:t xml:space="preserve">  </w:t>
+        <w:t>Diagrama E/R</w:t>
+      </w:r>
+      <w:r>
+        <w:t xml:space="preserve">  --------------------------------------------------------------------------  </w:t>
       </w:r>
       <w:r>
         <w:t>6</w:t>
@@ -219,32 +195,19 @@
     </w:p>
     <w:p>
       <w:r>
-        <w:t xml:space="preserve">encontradas en el desarrollo del </w:t>
-      </w:r>
-      <w:proofErr w:type="gramStart"/>
-      <w:r>
-        <w:t>proyecto</w:t>
+        <w:t>encontradas en el desarrollo del proyecto</w:t>
       </w:r>
       <w:r>
         <w:t xml:space="preserve">  ---------------------------------------</w:t>
       </w:r>
-      <w:proofErr w:type="gramEnd"/>
     </w:p>
     <w:p/>
     <w:p>
       <w:r>
-        <w:t xml:space="preserve">Manual de </w:t>
-      </w:r>
-      <w:proofErr w:type="gramStart"/>
-      <w:r>
-        <w:t>usuario</w:t>
-      </w:r>
-      <w:r>
-        <w:t xml:space="preserve">  --------------------------------------------------------------------</w:t>
-      </w:r>
-      <w:proofErr w:type="gramEnd"/>
-      <w:r>
-        <w:t xml:space="preserve">  </w:t>
+        <w:t>Manual de usuario</w:t>
+      </w:r>
+      <w:r>
+        <w:t xml:space="preserve">  --------------------------------------------------------------------  </w:t>
       </w:r>
     </w:p>
     <w:p/>
@@ -276,7 +239,6 @@
           <w:szCs w:val="32"/>
         </w:rPr>
       </w:pPr>
-      <w:proofErr w:type="gramStart"/>
       <w:r>
         <w:rPr>
           <w:sz w:val="32"/>
@@ -285,7 +247,6 @@
         <w:lastRenderedPageBreak/>
         <w:t>Tecnologías a utilizar</w:t>
       </w:r>
-      <w:proofErr w:type="gramEnd"/>
     </w:p>
     <w:p>
       <w:pPr>
@@ -304,13 +265,8 @@
         </w:numPr>
       </w:pPr>
       <w:r>
-        <w:t xml:space="preserve">JAVA SPRING para el desarrollo Back </w:t>
-      </w:r>
-      <w:proofErr w:type="spellStart"/>
-      <w:r>
-        <w:t>End</w:t>
-      </w:r>
-      <w:proofErr w:type="spellEnd"/>
+        <w:t>JAVA SPRING para el desarrollo Back End</w:t>
+      </w:r>
       <w:r>
         <w:t>.</w:t>
       </w:r>
@@ -324,13 +280,8 @@
         </w:numPr>
       </w:pPr>
       <w:r>
-        <w:t xml:space="preserve">JavaScript (Angular) para el desarrollo Front </w:t>
-      </w:r>
-      <w:proofErr w:type="spellStart"/>
-      <w:r>
-        <w:t>End</w:t>
-      </w:r>
-      <w:proofErr w:type="spellEnd"/>
+        <w:t>JavaScript (Angular) para el desarrollo Front End</w:t>
+      </w:r>
       <w:r>
         <w:t>.</w:t>
       </w:r>
@@ -344,7 +295,13 @@
         </w:numPr>
       </w:pPr>
       <w:r>
-        <w:t>SQL para la creación y gestión de la base de datos</w:t>
+        <w:t>SQL</w:t>
+      </w:r>
+      <w:r>
+        <w:t>(MariaDB)</w:t>
+      </w:r>
+      <w:r>
+        <w:t xml:space="preserve"> para la creación y gestión de la base de datos</w:t>
       </w:r>
       <w:r>
         <w:t>.</w:t>
@@ -359,15 +316,7 @@
         </w:numPr>
       </w:pPr>
       <w:r>
-        <w:t xml:space="preserve">HTML, CSS y </w:t>
-      </w:r>
-      <w:proofErr w:type="spellStart"/>
-      <w:r>
-        <w:t>BootStrap</w:t>
-      </w:r>
-      <w:proofErr w:type="spellEnd"/>
-      <w:r>
-        <w:t xml:space="preserve"> para las labores de diseño</w:t>
+        <w:t>HTML, CSS y BootStrap para las labores de diseño</w:t>
       </w:r>
       <w:r>
         <w:t>.</w:t>
@@ -390,15 +339,7 @@
         <w:ind w:firstLine="708"/>
       </w:pPr>
       <w:r>
-        <w:t xml:space="preserve">Cabe también mencionar que haré uso de Docker para el desarrollo del proyecto en local y de </w:t>
-      </w:r>
-      <w:proofErr w:type="spellStart"/>
-      <w:r>
-        <w:t>proxmox</w:t>
-      </w:r>
-      <w:proofErr w:type="spellEnd"/>
-      <w:r>
-        <w:t xml:space="preserve"> para la exposición y despliegue del proyecto.</w:t>
+        <w:t>Cabe también mencionar que haré uso de Docker para el desarrollo del proyecto en local y de proxmox para la exposición y despliegue del proyecto.</w:t>
       </w:r>
       <w:r>
         <w:t xml:space="preserve"> </w:t>
@@ -534,15 +475,7 @@
       </w:pPr>
       <w:r>
         <w:lastRenderedPageBreak/>
-        <w:t xml:space="preserve">Al registro como tal sólo accederán los usuarios sin registrar (sin especificar consumidores u ofertantes) ya que una vez se registra un usuario, se le asigna un rol obligatoriamente. Los consumidores pueden consultar las actividades ofertadas, filtrarlas, inscribirse en ellas o </w:t>
-      </w:r>
-      <w:proofErr w:type="spellStart"/>
-      <w:r>
-        <w:t>desinscribirse</w:t>
-      </w:r>
-      <w:proofErr w:type="spellEnd"/>
-      <w:r>
-        <w:t xml:space="preserve">. Los ofertantes podrán consultar sus actividades, crear más, actualizarlas o borrar alguna (un CRUD de sus actividades, en resumen). </w:t>
+        <w:t xml:space="preserve">Al registro como tal sólo accederán los usuarios sin registrar (sin especificar consumidores u ofertantes) ya que una vez se registra un usuario, se le asigna un rol obligatoriamente. Los consumidores pueden consultar las actividades ofertadas, filtrarlas, inscribirse en ellas o desinscribirse. Los ofertantes podrán consultar sus actividades, crear más, actualizarlas o borrar alguna (un CRUD de sus actividades, en resumen). </w:t>
       </w:r>
     </w:p>
     <w:p>
@@ -550,15 +483,7 @@
         <w:ind w:firstLine="708"/>
       </w:pPr>
       <w:r>
-        <w:t xml:space="preserve">También está la posibilidad de que haga </w:t>
-      </w:r>
-      <w:proofErr w:type="spellStart"/>
-      <w:r>
-        <w:t>login</w:t>
-      </w:r>
-      <w:proofErr w:type="spellEnd"/>
-      <w:r>
-        <w:t xml:space="preserve"> el administrador, que básicamente puede modificar</w:t>
+        <w:t>También está la posibilidad de que haga login el administrador, que básicamente puede modificar</w:t>
       </w:r>
       <w:r>
         <w:t>, borrar o consultar</w:t>
@@ -747,13 +672,8 @@
     <w:p>
       <w:r>
         <w:tab/>
-        <w:t xml:space="preserve">Por último, una actividad puede ser de un tipo, pero un tipo de actividades puede tener varias actividades asociadas, por lo que la relación es </w:t>
-      </w:r>
-      <w:proofErr w:type="gramStart"/>
-      <w:r>
-        <w:t>1:N.</w:t>
-      </w:r>
-      <w:proofErr w:type="gramEnd"/>
+        <w:t>Por último, una actividad puede ser de un tipo, pero un tipo de actividades puede tener varias actividades asociadas, por lo que la relación es 1:N.</w:t>
+      </w:r>
     </w:p>
     <w:p/>
     <w:p/>
@@ -896,33 +816,7 @@
           <w:lang w:eastAsia="es-ES"/>
           <w14:ligatures w14:val="none"/>
         </w:rPr>
-        <w:t xml:space="preserve"> </w:t>
-      </w:r>
-      <w:proofErr w:type="spellStart"/>
-      <w:r>
-        <w:rPr>
-          <w:rFonts w:ascii="Consolas" w:eastAsia="Times New Roman" w:hAnsi="Consolas" w:cs="Times New Roman"/>
-          <w:color w:val="CCCCCC"/>
-          <w:kern w:val="0"/>
-          <w:sz w:val="21"/>
-          <w:szCs w:val="21"/>
-          <w:lang w:eastAsia="es-ES"/>
-          <w14:ligatures w14:val="none"/>
-        </w:rPr>
-        <w:t>pInt</w:t>
-      </w:r>
-      <w:proofErr w:type="spellEnd"/>
-      <w:r>
-        <w:rPr>
-          <w:rFonts w:ascii="Consolas" w:eastAsia="Times New Roman" w:hAnsi="Consolas" w:cs="Times New Roman"/>
-          <w:color w:val="CCCCCC"/>
-          <w:kern w:val="0"/>
-          <w:sz w:val="21"/>
-          <w:szCs w:val="21"/>
-          <w:lang w:eastAsia="es-ES"/>
-          <w14:ligatures w14:val="none"/>
-        </w:rPr>
-        <w:t>;</w:t>
+        <w:t xml:space="preserve"> pInt;</w:t>
       </w:r>
     </w:p>
     <w:p>
@@ -976,33 +870,7 @@
           <w:lang w:eastAsia="es-ES"/>
           <w14:ligatures w14:val="none"/>
         </w:rPr>
-        <w:t xml:space="preserve"> </w:t>
-      </w:r>
-      <w:proofErr w:type="spellStart"/>
-      <w:r>
-        <w:rPr>
-          <w:rFonts w:ascii="Consolas" w:eastAsia="Times New Roman" w:hAnsi="Consolas" w:cs="Times New Roman"/>
-          <w:color w:val="CCCCCC"/>
-          <w:kern w:val="0"/>
-          <w:sz w:val="21"/>
-          <w:szCs w:val="21"/>
-          <w:lang w:eastAsia="es-ES"/>
-          <w14:ligatures w14:val="none"/>
-        </w:rPr>
-        <w:t>pInt</w:t>
-      </w:r>
-      <w:proofErr w:type="spellEnd"/>
-      <w:r>
-        <w:rPr>
-          <w:rFonts w:ascii="Consolas" w:eastAsia="Times New Roman" w:hAnsi="Consolas" w:cs="Times New Roman"/>
-          <w:color w:val="CCCCCC"/>
-          <w:kern w:val="0"/>
-          <w:sz w:val="21"/>
-          <w:szCs w:val="21"/>
-          <w:lang w:eastAsia="es-ES"/>
-          <w14:ligatures w14:val="none"/>
-        </w:rPr>
-        <w:t>;</w:t>
+        <w:t xml:space="preserve"> pInt;</w:t>
       </w:r>
     </w:p>
     <w:p>
@@ -1269,35 +1137,8 @@
           <w:lang w:eastAsia="es-ES"/>
           <w14:ligatures w14:val="none"/>
         </w:rPr>
-        <w:t xml:space="preserve">        </w:t>
-      </w:r>
-      <w:proofErr w:type="spellStart"/>
-      <w:r>
-        <w:rPr>
-          <w:rFonts w:ascii="Consolas" w:eastAsia="Times New Roman" w:hAnsi="Consolas" w:cs="Times New Roman"/>
-          <w:color w:val="CCCCCC"/>
-          <w:kern w:val="0"/>
-          <w:sz w:val="21"/>
-          <w:szCs w:val="21"/>
-          <w:lang w:eastAsia="es-ES"/>
-          <w14:ligatures w14:val="none"/>
-        </w:rPr>
-        <w:t>username</w:t>
-      </w:r>
-      <w:proofErr w:type="spellEnd"/>
-      <w:r>
-        <w:rPr>
-          <w:rFonts w:ascii="Consolas" w:eastAsia="Times New Roman" w:hAnsi="Consolas" w:cs="Times New Roman"/>
-          <w:color w:val="CCCCCC"/>
-          <w:kern w:val="0"/>
-          <w:sz w:val="21"/>
-          <w:szCs w:val="21"/>
-          <w:lang w:eastAsia="es-ES"/>
-          <w14:ligatures w14:val="none"/>
-        </w:rPr>
-        <w:t xml:space="preserve"> </w:t>
-      </w:r>
-      <w:proofErr w:type="gramStart"/>
+        <w:t xml:space="preserve">        username </w:t>
+      </w:r>
       <w:r>
         <w:rPr>
           <w:rFonts w:ascii="Consolas" w:eastAsia="Times New Roman" w:hAnsi="Consolas" w:cs="Times New Roman"/>
@@ -1322,7 +1163,6 @@
         </w:rPr>
         <w:t>(</w:t>
       </w:r>
-      <w:proofErr w:type="gramEnd"/>
       <w:r>
         <w:rPr>
           <w:rFonts w:ascii="Consolas" w:eastAsia="Times New Roman" w:hAnsi="Consolas" w:cs="Times New Roman"/>
@@ -1422,7 +1262,6 @@
         </w:rPr>
         <w:t xml:space="preserve">        </w:t>
       </w:r>
-      <w:proofErr w:type="spellStart"/>
       <w:r>
         <w:rPr>
           <w:rFonts w:ascii="Consolas" w:eastAsia="Times New Roman" w:hAnsi="Consolas" w:cs="Times New Roman"/>
@@ -1435,7 +1274,6 @@
         </w:rPr>
         <w:t>password</w:t>
       </w:r>
-      <w:proofErr w:type="spellEnd"/>
       <w:r>
         <w:rPr>
           <w:rFonts w:ascii="Consolas" w:eastAsia="Times New Roman" w:hAnsi="Consolas" w:cs="Times New Roman"/>
@@ -1448,7 +1286,6 @@
         </w:rPr>
         <w:t xml:space="preserve"> </w:t>
       </w:r>
-      <w:proofErr w:type="gramStart"/>
       <w:r>
         <w:rPr>
           <w:rFonts w:ascii="Consolas" w:eastAsia="Times New Roman" w:hAnsi="Consolas" w:cs="Times New Roman"/>
@@ -1473,7 +1310,6 @@
         </w:rPr>
         <w:t>(</w:t>
       </w:r>
-      <w:proofErr w:type="gramEnd"/>
       <w:r>
         <w:rPr>
           <w:rFonts w:ascii="Consolas" w:eastAsia="Times New Roman" w:hAnsi="Consolas" w:cs="Times New Roman"/>
@@ -1525,7 +1361,6 @@
         </w:rPr>
         <w:t xml:space="preserve">        email </w:t>
       </w:r>
-      <w:proofErr w:type="gramStart"/>
       <w:r>
         <w:rPr>
           <w:rFonts w:ascii="Consolas" w:eastAsia="Times New Roman" w:hAnsi="Consolas" w:cs="Times New Roman"/>
@@ -1550,7 +1385,6 @@
         </w:rPr>
         <w:t>(</w:t>
       </w:r>
-      <w:proofErr w:type="gramEnd"/>
       <w:r>
         <w:rPr>
           <w:rFonts w:ascii="Consolas" w:eastAsia="Times New Roman" w:hAnsi="Consolas" w:cs="Times New Roman"/>
@@ -1980,7 +1814,6 @@
         </w:rPr>
         <w:t xml:space="preserve">        nombre </w:t>
       </w:r>
-      <w:proofErr w:type="gramStart"/>
       <w:r>
         <w:rPr>
           <w:rFonts w:ascii="Consolas" w:eastAsia="Times New Roman" w:hAnsi="Consolas" w:cs="Times New Roman"/>
@@ -2005,7 +1838,6 @@
         </w:rPr>
         <w:t>(</w:t>
       </w:r>
-      <w:proofErr w:type="gramEnd"/>
       <w:r>
         <w:rPr>
           <w:rFonts w:ascii="Consolas" w:eastAsia="Times New Roman" w:hAnsi="Consolas" w:cs="Times New Roman"/>
@@ -2336,7 +2168,6 @@
         </w:rPr>
         <w:t xml:space="preserve">        nombre </w:t>
       </w:r>
-      <w:proofErr w:type="gramStart"/>
       <w:r>
         <w:rPr>
           <w:rFonts w:ascii="Consolas" w:eastAsia="Times New Roman" w:hAnsi="Consolas" w:cs="Times New Roman"/>
@@ -2361,7 +2192,6 @@
         </w:rPr>
         <w:t>(</w:t>
       </w:r>
-      <w:proofErr w:type="gramEnd"/>
       <w:r>
         <w:rPr>
           <w:rFonts w:ascii="Consolas" w:eastAsia="Times New Roman" w:hAnsi="Consolas" w:cs="Times New Roman"/>
@@ -2437,7 +2267,6 @@
         </w:rPr>
         <w:t xml:space="preserve">        apellido </w:t>
       </w:r>
-      <w:proofErr w:type="gramStart"/>
       <w:r>
         <w:rPr>
           <w:rFonts w:ascii="Consolas" w:eastAsia="Times New Roman" w:hAnsi="Consolas" w:cs="Times New Roman"/>
@@ -2462,7 +2291,6 @@
         </w:rPr>
         <w:t>(</w:t>
       </w:r>
-      <w:proofErr w:type="gramEnd"/>
       <w:r>
         <w:rPr>
           <w:rFonts w:ascii="Consolas" w:eastAsia="Times New Roman" w:hAnsi="Consolas" w:cs="Times New Roman"/>
@@ -2536,33 +2364,7 @@
           <w:lang w:eastAsia="es-ES"/>
           <w14:ligatures w14:val="none"/>
         </w:rPr>
-        <w:t xml:space="preserve">        </w:t>
-      </w:r>
-      <w:proofErr w:type="spellStart"/>
-      <w:r>
-        <w:rPr>
-          <w:rFonts w:ascii="Consolas" w:eastAsia="Times New Roman" w:hAnsi="Consolas" w:cs="Times New Roman"/>
-          <w:color w:val="CCCCCC"/>
-          <w:kern w:val="0"/>
-          <w:sz w:val="21"/>
-          <w:szCs w:val="21"/>
-          <w:lang w:eastAsia="es-ES"/>
-          <w14:ligatures w14:val="none"/>
-        </w:rPr>
-        <w:t>fecha_nacimiento</w:t>
-      </w:r>
-      <w:proofErr w:type="spellEnd"/>
-      <w:r>
-        <w:rPr>
-          <w:rFonts w:ascii="Consolas" w:eastAsia="Times New Roman" w:hAnsi="Consolas" w:cs="Times New Roman"/>
-          <w:color w:val="CCCCCC"/>
-          <w:kern w:val="0"/>
-          <w:sz w:val="21"/>
-          <w:szCs w:val="21"/>
-          <w:lang w:eastAsia="es-ES"/>
-          <w14:ligatures w14:val="none"/>
-        </w:rPr>
-        <w:t xml:space="preserve"> </w:t>
+        <w:t xml:space="preserve">        fecha_nacimiento </w:t>
       </w:r>
       <w:r>
         <w:rPr>
@@ -2639,7 +2441,6 @@
         </w:rPr>
         <w:t xml:space="preserve">        email </w:t>
       </w:r>
-      <w:proofErr w:type="gramStart"/>
       <w:r>
         <w:rPr>
           <w:rFonts w:ascii="Consolas" w:eastAsia="Times New Roman" w:hAnsi="Consolas" w:cs="Times New Roman"/>
@@ -2664,7 +2465,6 @@
         </w:rPr>
         <w:t>(</w:t>
       </w:r>
-      <w:proofErr w:type="gramEnd"/>
       <w:r>
         <w:rPr>
           <w:rFonts w:ascii="Consolas" w:eastAsia="Times New Roman" w:hAnsi="Consolas" w:cs="Times New Roman"/>
@@ -2738,35 +2538,8 @@
           <w:lang w:eastAsia="es-ES"/>
           <w14:ligatures w14:val="none"/>
         </w:rPr>
-        <w:t xml:space="preserve">        </w:t>
-      </w:r>
-      <w:proofErr w:type="spellStart"/>
-      <w:r>
-        <w:rPr>
-          <w:rFonts w:ascii="Consolas" w:eastAsia="Times New Roman" w:hAnsi="Consolas" w:cs="Times New Roman"/>
-          <w:color w:val="CCCCCC"/>
-          <w:kern w:val="0"/>
-          <w:sz w:val="21"/>
-          <w:szCs w:val="21"/>
-          <w:lang w:eastAsia="es-ES"/>
-          <w14:ligatures w14:val="none"/>
-        </w:rPr>
-        <w:t>username</w:t>
-      </w:r>
-      <w:proofErr w:type="spellEnd"/>
-      <w:r>
-        <w:rPr>
-          <w:rFonts w:ascii="Consolas" w:eastAsia="Times New Roman" w:hAnsi="Consolas" w:cs="Times New Roman"/>
-          <w:color w:val="CCCCCC"/>
-          <w:kern w:val="0"/>
-          <w:sz w:val="21"/>
-          <w:szCs w:val="21"/>
-          <w:lang w:eastAsia="es-ES"/>
-          <w14:ligatures w14:val="none"/>
-        </w:rPr>
-        <w:t xml:space="preserve"> </w:t>
-      </w:r>
-      <w:proofErr w:type="gramStart"/>
+        <w:t xml:space="preserve">        username </w:t>
+      </w:r>
       <w:r>
         <w:rPr>
           <w:rFonts w:ascii="Consolas" w:eastAsia="Times New Roman" w:hAnsi="Consolas" w:cs="Times New Roman"/>
@@ -2791,7 +2564,6 @@
         </w:rPr>
         <w:t>(</w:t>
       </w:r>
-      <w:proofErr w:type="gramEnd"/>
       <w:r>
         <w:rPr>
           <w:rFonts w:ascii="Consolas" w:eastAsia="Times New Roman" w:hAnsi="Consolas" w:cs="Times New Roman"/>
@@ -2889,33 +2661,7 @@
           <w:lang w:eastAsia="es-ES"/>
           <w14:ligatures w14:val="none"/>
         </w:rPr>
-        <w:t xml:space="preserve"> </w:t>
-      </w:r>
-      <w:proofErr w:type="spellStart"/>
-      <w:r>
-        <w:rPr>
-          <w:rFonts w:ascii="Consolas" w:eastAsia="Times New Roman" w:hAnsi="Consolas" w:cs="Times New Roman"/>
-          <w:color w:val="CCCCCC"/>
-          <w:kern w:val="0"/>
-          <w:sz w:val="21"/>
-          <w:szCs w:val="21"/>
-          <w:lang w:eastAsia="es-ES"/>
-          <w14:ligatures w14:val="none"/>
-        </w:rPr>
-        <w:t>fkConsumidorUsuario</w:t>
-      </w:r>
-      <w:proofErr w:type="spellEnd"/>
-      <w:r>
-        <w:rPr>
-          <w:rFonts w:ascii="Consolas" w:eastAsia="Times New Roman" w:hAnsi="Consolas" w:cs="Times New Roman"/>
-          <w:color w:val="CCCCCC"/>
-          <w:kern w:val="0"/>
-          <w:sz w:val="21"/>
-          <w:szCs w:val="21"/>
-          <w:lang w:eastAsia="es-ES"/>
-          <w14:ligatures w14:val="none"/>
-        </w:rPr>
-        <w:t xml:space="preserve"> </w:t>
+        <w:t xml:space="preserve"> fkConsumidorUsuario </w:t>
       </w:r>
       <w:r>
         <w:rPr>
@@ -2939,33 +2685,7 @@
           <w:lang w:eastAsia="es-ES"/>
           <w14:ligatures w14:val="none"/>
         </w:rPr>
-        <w:t xml:space="preserve"> (</w:t>
-      </w:r>
-      <w:proofErr w:type="spellStart"/>
-      <w:r>
-        <w:rPr>
-          <w:rFonts w:ascii="Consolas" w:eastAsia="Times New Roman" w:hAnsi="Consolas" w:cs="Times New Roman"/>
-          <w:color w:val="CCCCCC"/>
-          <w:kern w:val="0"/>
-          <w:sz w:val="21"/>
-          <w:szCs w:val="21"/>
-          <w:lang w:eastAsia="es-ES"/>
-          <w14:ligatures w14:val="none"/>
-        </w:rPr>
-        <w:t>username</w:t>
-      </w:r>
-      <w:proofErr w:type="spellEnd"/>
-      <w:r>
-        <w:rPr>
-          <w:rFonts w:ascii="Consolas" w:eastAsia="Times New Roman" w:hAnsi="Consolas" w:cs="Times New Roman"/>
-          <w:color w:val="CCCCCC"/>
-          <w:kern w:val="0"/>
-          <w:sz w:val="21"/>
-          <w:szCs w:val="21"/>
-          <w:lang w:eastAsia="es-ES"/>
-          <w14:ligatures w14:val="none"/>
-        </w:rPr>
-        <w:t xml:space="preserve">) </w:t>
+        <w:t xml:space="preserve"> (username) </w:t>
       </w:r>
       <w:r>
         <w:rPr>
@@ -2989,33 +2709,7 @@
           <w:lang w:eastAsia="es-ES"/>
           <w14:ligatures w14:val="none"/>
         </w:rPr>
-        <w:t xml:space="preserve"> USUARIO (</w:t>
-      </w:r>
-      <w:proofErr w:type="spellStart"/>
-      <w:r>
-        <w:rPr>
-          <w:rFonts w:ascii="Consolas" w:eastAsia="Times New Roman" w:hAnsi="Consolas" w:cs="Times New Roman"/>
-          <w:color w:val="CCCCCC"/>
-          <w:kern w:val="0"/>
-          <w:sz w:val="21"/>
-          <w:szCs w:val="21"/>
-          <w:lang w:eastAsia="es-ES"/>
-          <w14:ligatures w14:val="none"/>
-        </w:rPr>
-        <w:t>username</w:t>
-      </w:r>
-      <w:proofErr w:type="spellEnd"/>
-      <w:r>
-        <w:rPr>
-          <w:rFonts w:ascii="Consolas" w:eastAsia="Times New Roman" w:hAnsi="Consolas" w:cs="Times New Roman"/>
-          <w:color w:val="CCCCCC"/>
-          <w:kern w:val="0"/>
-          <w:sz w:val="21"/>
-          <w:szCs w:val="21"/>
-          <w:lang w:eastAsia="es-ES"/>
-          <w14:ligatures w14:val="none"/>
-        </w:rPr>
-        <w:t xml:space="preserve">) </w:t>
+        <w:t xml:space="preserve"> USUARIO (username) </w:t>
       </w:r>
       <w:r>
         <w:rPr>
@@ -3383,7 +3077,6 @@
         </w:rPr>
         <w:t xml:space="preserve">        nombre </w:t>
       </w:r>
-      <w:proofErr w:type="gramStart"/>
       <w:r>
         <w:rPr>
           <w:rFonts w:ascii="Consolas" w:eastAsia="Times New Roman" w:hAnsi="Consolas" w:cs="Times New Roman"/>
@@ -3408,7 +3101,6 @@
         </w:rPr>
         <w:t>(</w:t>
       </w:r>
-      <w:proofErr w:type="gramEnd"/>
       <w:r>
         <w:rPr>
           <w:rFonts w:ascii="Consolas" w:eastAsia="Times New Roman" w:hAnsi="Consolas" w:cs="Times New Roman"/>
@@ -3484,7 +3176,6 @@
         </w:rPr>
         <w:t xml:space="preserve">        apellido </w:t>
       </w:r>
-      <w:proofErr w:type="gramStart"/>
       <w:r>
         <w:rPr>
           <w:rFonts w:ascii="Consolas" w:eastAsia="Times New Roman" w:hAnsi="Consolas" w:cs="Times New Roman"/>
@@ -3509,7 +3200,6 @@
         </w:rPr>
         <w:t>(</w:t>
       </w:r>
-      <w:proofErr w:type="gramEnd"/>
       <w:r>
         <w:rPr>
           <w:rFonts w:ascii="Consolas" w:eastAsia="Times New Roman" w:hAnsi="Consolas" w:cs="Times New Roman"/>
@@ -3585,7 +3275,6 @@
         </w:rPr>
         <w:t xml:space="preserve">        email </w:t>
       </w:r>
-      <w:proofErr w:type="gramStart"/>
       <w:r>
         <w:rPr>
           <w:rFonts w:ascii="Consolas" w:eastAsia="Times New Roman" w:hAnsi="Consolas" w:cs="Times New Roman"/>
@@ -3610,7 +3299,6 @@
         </w:rPr>
         <w:t>(</w:t>
       </w:r>
-      <w:proofErr w:type="gramEnd"/>
       <w:r>
         <w:rPr>
           <w:rFonts w:ascii="Consolas" w:eastAsia="Times New Roman" w:hAnsi="Consolas" w:cs="Times New Roman"/>
@@ -3684,35 +3372,8 @@
           <w:lang w:eastAsia="es-ES"/>
           <w14:ligatures w14:val="none"/>
         </w:rPr>
-        <w:t xml:space="preserve">        </w:t>
-      </w:r>
-      <w:proofErr w:type="spellStart"/>
-      <w:r>
-        <w:rPr>
-          <w:rFonts w:ascii="Consolas" w:eastAsia="Times New Roman" w:hAnsi="Consolas" w:cs="Times New Roman"/>
-          <w:color w:val="CCCCCC"/>
-          <w:kern w:val="0"/>
-          <w:sz w:val="21"/>
-          <w:szCs w:val="21"/>
-          <w:lang w:eastAsia="es-ES"/>
-          <w14:ligatures w14:val="none"/>
-        </w:rPr>
-        <w:t>username</w:t>
-      </w:r>
-      <w:proofErr w:type="spellEnd"/>
-      <w:r>
-        <w:rPr>
-          <w:rFonts w:ascii="Consolas" w:eastAsia="Times New Roman" w:hAnsi="Consolas" w:cs="Times New Roman"/>
-          <w:color w:val="CCCCCC"/>
-          <w:kern w:val="0"/>
-          <w:sz w:val="21"/>
-          <w:szCs w:val="21"/>
-          <w:lang w:eastAsia="es-ES"/>
-          <w14:ligatures w14:val="none"/>
-        </w:rPr>
-        <w:t xml:space="preserve"> </w:t>
-      </w:r>
-      <w:proofErr w:type="gramStart"/>
+        <w:t xml:space="preserve">        username </w:t>
+      </w:r>
       <w:r>
         <w:rPr>
           <w:rFonts w:ascii="Consolas" w:eastAsia="Times New Roman" w:hAnsi="Consolas" w:cs="Times New Roman"/>
@@ -3737,7 +3398,6 @@
         </w:rPr>
         <w:t>(</w:t>
       </w:r>
-      <w:proofErr w:type="gramEnd"/>
       <w:r>
         <w:rPr>
           <w:rFonts w:ascii="Consolas" w:eastAsia="Times New Roman" w:hAnsi="Consolas" w:cs="Times New Roman"/>
@@ -3835,33 +3495,7 @@
           <w:lang w:eastAsia="es-ES"/>
           <w14:ligatures w14:val="none"/>
         </w:rPr>
-        <w:t xml:space="preserve"> </w:t>
-      </w:r>
-      <w:proofErr w:type="spellStart"/>
-      <w:r>
-        <w:rPr>
-          <w:rFonts w:ascii="Consolas" w:eastAsia="Times New Roman" w:hAnsi="Consolas" w:cs="Times New Roman"/>
-          <w:color w:val="CCCCCC"/>
-          <w:kern w:val="0"/>
-          <w:sz w:val="21"/>
-          <w:szCs w:val="21"/>
-          <w:lang w:eastAsia="es-ES"/>
-          <w14:ligatures w14:val="none"/>
-        </w:rPr>
-        <w:t>fkOfertanteUsuario</w:t>
-      </w:r>
-      <w:proofErr w:type="spellEnd"/>
-      <w:r>
-        <w:rPr>
-          <w:rFonts w:ascii="Consolas" w:eastAsia="Times New Roman" w:hAnsi="Consolas" w:cs="Times New Roman"/>
-          <w:color w:val="CCCCCC"/>
-          <w:kern w:val="0"/>
-          <w:sz w:val="21"/>
-          <w:szCs w:val="21"/>
-          <w:lang w:eastAsia="es-ES"/>
-          <w14:ligatures w14:val="none"/>
-        </w:rPr>
-        <w:t xml:space="preserve"> </w:t>
+        <w:t xml:space="preserve"> fkOfertanteUsuario </w:t>
       </w:r>
       <w:r>
         <w:rPr>
@@ -3885,33 +3519,7 @@
           <w:lang w:eastAsia="es-ES"/>
           <w14:ligatures w14:val="none"/>
         </w:rPr>
-        <w:t xml:space="preserve"> (</w:t>
-      </w:r>
-      <w:proofErr w:type="spellStart"/>
-      <w:r>
-        <w:rPr>
-          <w:rFonts w:ascii="Consolas" w:eastAsia="Times New Roman" w:hAnsi="Consolas" w:cs="Times New Roman"/>
-          <w:color w:val="CCCCCC"/>
-          <w:kern w:val="0"/>
-          <w:sz w:val="21"/>
-          <w:szCs w:val="21"/>
-          <w:lang w:eastAsia="es-ES"/>
-          <w14:ligatures w14:val="none"/>
-        </w:rPr>
-        <w:t>username</w:t>
-      </w:r>
-      <w:proofErr w:type="spellEnd"/>
-      <w:r>
-        <w:rPr>
-          <w:rFonts w:ascii="Consolas" w:eastAsia="Times New Roman" w:hAnsi="Consolas" w:cs="Times New Roman"/>
-          <w:color w:val="CCCCCC"/>
-          <w:kern w:val="0"/>
-          <w:sz w:val="21"/>
-          <w:szCs w:val="21"/>
-          <w:lang w:eastAsia="es-ES"/>
-          <w14:ligatures w14:val="none"/>
-        </w:rPr>
-        <w:t xml:space="preserve">) </w:t>
+        <w:t xml:space="preserve"> (username) </w:t>
       </w:r>
       <w:r>
         <w:rPr>
@@ -3935,33 +3543,7 @@
           <w:lang w:eastAsia="es-ES"/>
           <w14:ligatures w14:val="none"/>
         </w:rPr>
-        <w:t xml:space="preserve"> USUARIO (</w:t>
-      </w:r>
-      <w:proofErr w:type="spellStart"/>
-      <w:r>
-        <w:rPr>
-          <w:rFonts w:ascii="Consolas" w:eastAsia="Times New Roman" w:hAnsi="Consolas" w:cs="Times New Roman"/>
-          <w:color w:val="CCCCCC"/>
-          <w:kern w:val="0"/>
-          <w:sz w:val="21"/>
-          <w:szCs w:val="21"/>
-          <w:lang w:eastAsia="es-ES"/>
-          <w14:ligatures w14:val="none"/>
-        </w:rPr>
-        <w:t>username</w:t>
-      </w:r>
-      <w:proofErr w:type="spellEnd"/>
-      <w:r>
-        <w:rPr>
-          <w:rFonts w:ascii="Consolas" w:eastAsia="Times New Roman" w:hAnsi="Consolas" w:cs="Times New Roman"/>
-          <w:color w:val="CCCCCC"/>
-          <w:kern w:val="0"/>
-          <w:sz w:val="21"/>
-          <w:szCs w:val="21"/>
-          <w:lang w:eastAsia="es-ES"/>
-          <w14:ligatures w14:val="none"/>
-        </w:rPr>
-        <w:t xml:space="preserve">) </w:t>
+        <w:t xml:space="preserve"> USUARIO (username) </w:t>
       </w:r>
       <w:r>
         <w:rPr>
@@ -4435,7 +4017,6 @@
         </w:rPr>
         <w:t xml:space="preserve">        nombre </w:t>
       </w:r>
-      <w:proofErr w:type="gramStart"/>
       <w:r>
         <w:rPr>
           <w:rFonts w:ascii="Consolas" w:eastAsia="Times New Roman" w:hAnsi="Consolas" w:cs="Times New Roman"/>
@@ -4460,7 +4041,6 @@
         </w:rPr>
         <w:t>(</w:t>
       </w:r>
-      <w:proofErr w:type="gramEnd"/>
       <w:r>
         <w:rPr>
           <w:rFonts w:ascii="Consolas" w:eastAsia="Times New Roman" w:hAnsi="Consolas" w:cs="Times New Roman"/>
@@ -4534,33 +4114,7 @@
           <w:lang w:eastAsia="es-ES"/>
           <w14:ligatures w14:val="none"/>
         </w:rPr>
-        <w:t xml:space="preserve">        </w:t>
-      </w:r>
-      <w:proofErr w:type="spellStart"/>
-      <w:r>
-        <w:rPr>
-          <w:rFonts w:ascii="Consolas" w:eastAsia="Times New Roman" w:hAnsi="Consolas" w:cs="Times New Roman"/>
-          <w:color w:val="CCCCCC"/>
-          <w:kern w:val="0"/>
-          <w:sz w:val="21"/>
-          <w:szCs w:val="21"/>
-          <w:lang w:eastAsia="es-ES"/>
-          <w14:ligatures w14:val="none"/>
-        </w:rPr>
-        <w:t>duracion</w:t>
-      </w:r>
-      <w:proofErr w:type="spellEnd"/>
-      <w:r>
-        <w:rPr>
-          <w:rFonts w:ascii="Consolas" w:eastAsia="Times New Roman" w:hAnsi="Consolas" w:cs="Times New Roman"/>
-          <w:color w:val="CCCCCC"/>
-          <w:kern w:val="0"/>
-          <w:sz w:val="21"/>
-          <w:szCs w:val="21"/>
-          <w:lang w:eastAsia="es-ES"/>
-          <w14:ligatures w14:val="none"/>
-        </w:rPr>
-        <w:t xml:space="preserve"> </w:t>
+        <w:t xml:space="preserve">        duracion </w:t>
       </w:r>
       <w:r>
         <w:rPr>
@@ -4637,7 +4191,6 @@
         </w:rPr>
         <w:t xml:space="preserve">        precio </w:t>
       </w:r>
-      <w:proofErr w:type="gramStart"/>
       <w:r>
         <w:rPr>
           <w:rFonts w:ascii="Consolas" w:eastAsia="Times New Roman" w:hAnsi="Consolas" w:cs="Times New Roman"/>
@@ -4662,7 +4215,6 @@
         </w:rPr>
         <w:t>(</w:t>
       </w:r>
-      <w:proofErr w:type="gramEnd"/>
       <w:r>
         <w:rPr>
           <w:rFonts w:ascii="Consolas" w:eastAsia="Times New Roman" w:hAnsi="Consolas" w:cs="Times New Roman"/>
@@ -4760,33 +4312,7 @@
           <w:lang w:eastAsia="es-ES"/>
           <w14:ligatures w14:val="none"/>
         </w:rPr>
-        <w:t xml:space="preserve">        </w:t>
-      </w:r>
-      <w:proofErr w:type="spellStart"/>
-      <w:r>
-        <w:rPr>
-          <w:rFonts w:ascii="Consolas" w:eastAsia="Times New Roman" w:hAnsi="Consolas" w:cs="Times New Roman"/>
-          <w:color w:val="CCCCCC"/>
-          <w:kern w:val="0"/>
-          <w:sz w:val="21"/>
-          <w:szCs w:val="21"/>
-          <w:lang w:eastAsia="es-ES"/>
-          <w14:ligatures w14:val="none"/>
-        </w:rPr>
-        <w:t>aireLibre</w:t>
-      </w:r>
-      <w:proofErr w:type="spellEnd"/>
-      <w:r>
-        <w:rPr>
-          <w:rFonts w:ascii="Consolas" w:eastAsia="Times New Roman" w:hAnsi="Consolas" w:cs="Times New Roman"/>
-          <w:color w:val="CCCCCC"/>
-          <w:kern w:val="0"/>
-          <w:sz w:val="21"/>
-          <w:szCs w:val="21"/>
-          <w:lang w:eastAsia="es-ES"/>
-          <w14:ligatures w14:val="none"/>
-        </w:rPr>
-        <w:t xml:space="preserve"> </w:t>
+        <w:t xml:space="preserve">        aireLibre </w:t>
       </w:r>
       <w:r>
         <w:rPr>
@@ -5011,33 +4537,7 @@
           <w:lang w:eastAsia="es-ES"/>
           <w14:ligatures w14:val="none"/>
         </w:rPr>
-        <w:t xml:space="preserve">        </w:t>
-      </w:r>
-      <w:proofErr w:type="spellStart"/>
-      <w:r>
-        <w:rPr>
-          <w:rFonts w:ascii="Consolas" w:eastAsia="Times New Roman" w:hAnsi="Consolas" w:cs="Times New Roman"/>
-          <w:color w:val="CCCCCC"/>
-          <w:kern w:val="0"/>
-          <w:sz w:val="21"/>
-          <w:szCs w:val="21"/>
-          <w:lang w:eastAsia="es-ES"/>
-          <w14:ligatures w14:val="none"/>
-        </w:rPr>
-        <w:t>ofertante_id</w:t>
-      </w:r>
-      <w:proofErr w:type="spellEnd"/>
-      <w:r>
-        <w:rPr>
-          <w:rFonts w:ascii="Consolas" w:eastAsia="Times New Roman" w:hAnsi="Consolas" w:cs="Times New Roman"/>
-          <w:color w:val="CCCCCC"/>
-          <w:kern w:val="0"/>
-          <w:sz w:val="21"/>
-          <w:szCs w:val="21"/>
-          <w:lang w:eastAsia="es-ES"/>
-          <w14:ligatures w14:val="none"/>
-        </w:rPr>
-        <w:t xml:space="preserve"> </w:t>
+        <w:t xml:space="preserve">        ofertante_id </w:t>
       </w:r>
       <w:r>
         <w:rPr>
@@ -5112,33 +4612,7 @@
           <w:lang w:eastAsia="es-ES"/>
           <w14:ligatures w14:val="none"/>
         </w:rPr>
-        <w:t xml:space="preserve">        </w:t>
-      </w:r>
-      <w:proofErr w:type="spellStart"/>
-      <w:r>
-        <w:rPr>
-          <w:rFonts w:ascii="Consolas" w:eastAsia="Times New Roman" w:hAnsi="Consolas" w:cs="Times New Roman"/>
-          <w:color w:val="CCCCCC"/>
-          <w:kern w:val="0"/>
-          <w:sz w:val="21"/>
-          <w:szCs w:val="21"/>
-          <w:lang w:eastAsia="es-ES"/>
-          <w14:ligatures w14:val="none"/>
-        </w:rPr>
-        <w:t>tipo_id</w:t>
-      </w:r>
-      <w:proofErr w:type="spellEnd"/>
-      <w:r>
-        <w:rPr>
-          <w:rFonts w:ascii="Consolas" w:eastAsia="Times New Roman" w:hAnsi="Consolas" w:cs="Times New Roman"/>
-          <w:color w:val="CCCCCC"/>
-          <w:kern w:val="0"/>
-          <w:sz w:val="21"/>
-          <w:szCs w:val="21"/>
-          <w:lang w:eastAsia="es-ES"/>
-          <w14:ligatures w14:val="none"/>
-        </w:rPr>
-        <w:t xml:space="preserve"> </w:t>
+        <w:t xml:space="preserve">        tipo_id </w:t>
       </w:r>
       <w:r>
         <w:rPr>
@@ -5237,33 +4711,7 @@
           <w:lang w:eastAsia="es-ES"/>
           <w14:ligatures w14:val="none"/>
         </w:rPr>
-        <w:t xml:space="preserve"> (</w:t>
-      </w:r>
-      <w:proofErr w:type="spellStart"/>
-      <w:r>
-        <w:rPr>
-          <w:rFonts w:ascii="Consolas" w:eastAsia="Times New Roman" w:hAnsi="Consolas" w:cs="Times New Roman"/>
-          <w:color w:val="CCCCCC"/>
-          <w:kern w:val="0"/>
-          <w:sz w:val="21"/>
-          <w:szCs w:val="21"/>
-          <w:lang w:eastAsia="es-ES"/>
-          <w14:ligatures w14:val="none"/>
-        </w:rPr>
-        <w:t>ofertante_id</w:t>
-      </w:r>
-      <w:proofErr w:type="spellEnd"/>
-      <w:r>
-        <w:rPr>
-          <w:rFonts w:ascii="Consolas" w:eastAsia="Times New Roman" w:hAnsi="Consolas" w:cs="Times New Roman"/>
-          <w:color w:val="CCCCCC"/>
-          <w:kern w:val="0"/>
-          <w:sz w:val="21"/>
-          <w:szCs w:val="21"/>
-          <w:lang w:eastAsia="es-ES"/>
-          <w14:ligatures w14:val="none"/>
-        </w:rPr>
-        <w:t xml:space="preserve">) </w:t>
+        <w:t xml:space="preserve"> (ofertante_id) </w:t>
       </w:r>
       <w:r>
         <w:rPr>
@@ -5410,33 +4858,7 @@
           <w:lang w:eastAsia="es-ES"/>
           <w14:ligatures w14:val="none"/>
         </w:rPr>
-        <w:t xml:space="preserve"> (</w:t>
-      </w:r>
-      <w:proofErr w:type="spellStart"/>
-      <w:r>
-        <w:rPr>
-          <w:rFonts w:ascii="Consolas" w:eastAsia="Times New Roman" w:hAnsi="Consolas" w:cs="Times New Roman"/>
-          <w:color w:val="CCCCCC"/>
-          <w:kern w:val="0"/>
-          <w:sz w:val="21"/>
-          <w:szCs w:val="21"/>
-          <w:lang w:eastAsia="es-ES"/>
-          <w14:ligatures w14:val="none"/>
-        </w:rPr>
-        <w:t>tipo_id</w:t>
-      </w:r>
-      <w:proofErr w:type="spellEnd"/>
-      <w:r>
-        <w:rPr>
-          <w:rFonts w:ascii="Consolas" w:eastAsia="Times New Roman" w:hAnsi="Consolas" w:cs="Times New Roman"/>
-          <w:color w:val="CCCCCC"/>
-          <w:kern w:val="0"/>
-          <w:sz w:val="21"/>
-          <w:szCs w:val="21"/>
-          <w:lang w:eastAsia="es-ES"/>
-          <w14:ligatures w14:val="none"/>
-        </w:rPr>
-        <w:t xml:space="preserve">) </w:t>
+        <w:t xml:space="preserve"> (tipo_id) </w:t>
       </w:r>
       <w:r>
         <w:rPr>
@@ -5751,33 +5173,7 @@
           <w:lang w:eastAsia="es-ES"/>
           <w14:ligatures w14:val="none"/>
         </w:rPr>
-        <w:t xml:space="preserve">        </w:t>
-      </w:r>
-      <w:proofErr w:type="spellStart"/>
-      <w:r>
-        <w:rPr>
-          <w:rFonts w:ascii="Consolas" w:eastAsia="Times New Roman" w:hAnsi="Consolas" w:cs="Times New Roman"/>
-          <w:color w:val="CCCCCC"/>
-          <w:kern w:val="0"/>
-          <w:sz w:val="21"/>
-          <w:szCs w:val="21"/>
-          <w:lang w:eastAsia="es-ES"/>
-          <w14:ligatures w14:val="none"/>
-        </w:rPr>
-        <w:t>consumidor_id</w:t>
-      </w:r>
-      <w:proofErr w:type="spellEnd"/>
-      <w:r>
-        <w:rPr>
-          <w:rFonts w:ascii="Consolas" w:eastAsia="Times New Roman" w:hAnsi="Consolas" w:cs="Times New Roman"/>
-          <w:color w:val="CCCCCC"/>
-          <w:kern w:val="0"/>
-          <w:sz w:val="21"/>
-          <w:szCs w:val="21"/>
-          <w:lang w:eastAsia="es-ES"/>
-          <w14:ligatures w14:val="none"/>
-        </w:rPr>
-        <w:t xml:space="preserve"> </w:t>
+        <w:t xml:space="preserve">        consumidor_id </w:t>
       </w:r>
       <w:r>
         <w:rPr>
@@ -5852,33 +5248,7 @@
           <w:lang w:eastAsia="es-ES"/>
           <w14:ligatures w14:val="none"/>
         </w:rPr>
-        <w:t xml:space="preserve">        </w:t>
-      </w:r>
-      <w:proofErr w:type="spellStart"/>
-      <w:r>
-        <w:rPr>
-          <w:rFonts w:ascii="Consolas" w:eastAsia="Times New Roman" w:hAnsi="Consolas" w:cs="Times New Roman"/>
-          <w:color w:val="CCCCCC"/>
-          <w:kern w:val="0"/>
-          <w:sz w:val="21"/>
-          <w:szCs w:val="21"/>
-          <w:lang w:eastAsia="es-ES"/>
-          <w14:ligatures w14:val="none"/>
-        </w:rPr>
-        <w:t>actividad_id</w:t>
-      </w:r>
-      <w:proofErr w:type="spellEnd"/>
-      <w:r>
-        <w:rPr>
-          <w:rFonts w:ascii="Consolas" w:eastAsia="Times New Roman" w:hAnsi="Consolas" w:cs="Times New Roman"/>
-          <w:color w:val="CCCCCC"/>
-          <w:kern w:val="0"/>
-          <w:sz w:val="21"/>
-          <w:szCs w:val="21"/>
-          <w:lang w:eastAsia="es-ES"/>
-          <w14:ligatures w14:val="none"/>
-        </w:rPr>
-        <w:t xml:space="preserve"> </w:t>
+        <w:t xml:space="preserve">        actividad_id </w:t>
       </w:r>
       <w:r>
         <w:rPr>
@@ -5977,59 +5347,7 @@
           <w:lang w:eastAsia="es-ES"/>
           <w14:ligatures w14:val="none"/>
         </w:rPr>
-        <w:t xml:space="preserve"> (</w:t>
-      </w:r>
-      <w:proofErr w:type="spellStart"/>
-      <w:r>
-        <w:rPr>
-          <w:rFonts w:ascii="Consolas" w:eastAsia="Times New Roman" w:hAnsi="Consolas" w:cs="Times New Roman"/>
-          <w:color w:val="CCCCCC"/>
-          <w:kern w:val="0"/>
-          <w:sz w:val="21"/>
-          <w:szCs w:val="21"/>
-          <w:lang w:eastAsia="es-ES"/>
-          <w14:ligatures w14:val="none"/>
-        </w:rPr>
-        <w:t>consumidor_id</w:t>
-      </w:r>
-      <w:proofErr w:type="spellEnd"/>
-      <w:r>
-        <w:rPr>
-          <w:rFonts w:ascii="Consolas" w:eastAsia="Times New Roman" w:hAnsi="Consolas" w:cs="Times New Roman"/>
-          <w:color w:val="CCCCCC"/>
-          <w:kern w:val="0"/>
-          <w:sz w:val="21"/>
-          <w:szCs w:val="21"/>
-          <w:lang w:eastAsia="es-ES"/>
-          <w14:ligatures w14:val="none"/>
-        </w:rPr>
-        <w:t xml:space="preserve">, </w:t>
-      </w:r>
-      <w:proofErr w:type="spellStart"/>
-      <w:r>
-        <w:rPr>
-          <w:rFonts w:ascii="Consolas" w:eastAsia="Times New Roman" w:hAnsi="Consolas" w:cs="Times New Roman"/>
-          <w:color w:val="CCCCCC"/>
-          <w:kern w:val="0"/>
-          <w:sz w:val="21"/>
-          <w:szCs w:val="21"/>
-          <w:lang w:eastAsia="es-ES"/>
-          <w14:ligatures w14:val="none"/>
-        </w:rPr>
-        <w:t>actividad_id</w:t>
-      </w:r>
-      <w:proofErr w:type="spellEnd"/>
-      <w:r>
-        <w:rPr>
-          <w:rFonts w:ascii="Consolas" w:eastAsia="Times New Roman" w:hAnsi="Consolas" w:cs="Times New Roman"/>
-          <w:color w:val="CCCCCC"/>
-          <w:kern w:val="0"/>
-          <w:sz w:val="21"/>
-          <w:szCs w:val="21"/>
-          <w:lang w:eastAsia="es-ES"/>
-          <w14:ligatures w14:val="none"/>
-        </w:rPr>
-        <w:t>),</w:t>
+        <w:t xml:space="preserve"> (consumidor_id, actividad_id),</w:t>
       </w:r>
     </w:p>
     <w:p>
@@ -6080,33 +5398,7 @@
           <w:lang w:eastAsia="es-ES"/>
           <w14:ligatures w14:val="none"/>
         </w:rPr>
-        <w:t xml:space="preserve"> (</w:t>
-      </w:r>
-      <w:proofErr w:type="spellStart"/>
-      <w:r>
-        <w:rPr>
-          <w:rFonts w:ascii="Consolas" w:eastAsia="Times New Roman" w:hAnsi="Consolas" w:cs="Times New Roman"/>
-          <w:color w:val="CCCCCC"/>
-          <w:kern w:val="0"/>
-          <w:sz w:val="21"/>
-          <w:szCs w:val="21"/>
-          <w:lang w:eastAsia="es-ES"/>
-          <w14:ligatures w14:val="none"/>
-        </w:rPr>
-        <w:t>consumidor_id</w:t>
-      </w:r>
-      <w:proofErr w:type="spellEnd"/>
-      <w:r>
-        <w:rPr>
-          <w:rFonts w:ascii="Consolas" w:eastAsia="Times New Roman" w:hAnsi="Consolas" w:cs="Times New Roman"/>
-          <w:color w:val="CCCCCC"/>
-          <w:kern w:val="0"/>
-          <w:sz w:val="21"/>
-          <w:szCs w:val="21"/>
-          <w:lang w:eastAsia="es-ES"/>
-          <w14:ligatures w14:val="none"/>
-        </w:rPr>
-        <w:t xml:space="preserve">) </w:t>
+        <w:t xml:space="preserve"> (consumidor_id) </w:t>
       </w:r>
       <w:r>
         <w:rPr>
@@ -6253,33 +5545,7 @@
           <w:lang w:eastAsia="es-ES"/>
           <w14:ligatures w14:val="none"/>
         </w:rPr>
-        <w:t xml:space="preserve"> (</w:t>
-      </w:r>
-      <w:proofErr w:type="spellStart"/>
-      <w:r>
-        <w:rPr>
-          <w:rFonts w:ascii="Consolas" w:eastAsia="Times New Roman" w:hAnsi="Consolas" w:cs="Times New Roman"/>
-          <w:color w:val="CCCCCC"/>
-          <w:kern w:val="0"/>
-          <w:sz w:val="21"/>
-          <w:szCs w:val="21"/>
-          <w:lang w:eastAsia="es-ES"/>
-          <w14:ligatures w14:val="none"/>
-        </w:rPr>
-        <w:t>actividad_id</w:t>
-      </w:r>
-      <w:proofErr w:type="spellEnd"/>
-      <w:r>
-        <w:rPr>
-          <w:rFonts w:ascii="Consolas" w:eastAsia="Times New Roman" w:hAnsi="Consolas" w:cs="Times New Roman"/>
-          <w:color w:val="CCCCCC"/>
-          <w:kern w:val="0"/>
-          <w:sz w:val="21"/>
-          <w:szCs w:val="21"/>
-          <w:lang w:eastAsia="es-ES"/>
-          <w14:ligatures w14:val="none"/>
-        </w:rPr>
-        <w:t xml:space="preserve">) </w:t>
+        <w:t xml:space="preserve"> (actividad_id) </w:t>
       </w:r>
       <w:r>
         <w:rPr>
@@ -7415,6 +6681,7 @@
   <w:style w:type="character" w:default="1" w:styleId="Fuentedeprrafopredeter">
     <w:name w:val="Default Paragraph Font"/>
     <w:uiPriority w:val="1"/>
+    <w:semiHidden/>
     <w:unhideWhenUsed/>
   </w:style>
   <w:style w:type="table" w:default="1" w:styleId="Tablanormal">

</xml_diff>

<commit_message>
Acabar SpringSecurity, revisar tras cambios en BBDD
</commit_message>
<xml_diff>
--- a/P.I/Recursos/Anteproyecto.docx
+++ b/P.I/Recursos/Anteproyecto.docx
@@ -1,6 +1,6 @@
 
 <file path=word/document.xml><?xml version="1.0" encoding="utf-8"?>
-<w:document xmlns:wpc="http://schemas.microsoft.com/office/word/2010/wordprocessingCanvas" xmlns:cx="http://schemas.microsoft.com/office/drawing/2014/chartex" xmlns:cx1="http://schemas.microsoft.com/office/drawing/2015/9/8/chartex" xmlns:cx2="http://schemas.microsoft.com/office/drawing/2015/10/21/chartex" xmlns:cx3="http://schemas.microsoft.com/office/drawing/2016/5/9/chartex" xmlns:cx4="http://schemas.microsoft.com/office/drawing/2016/5/10/chartex" xmlns:cx5="http://schemas.microsoft.com/office/drawing/2016/5/11/chartex" xmlns:cx6="http://schemas.microsoft.com/office/drawing/2016/5/12/chartex" xmlns:cx7="http://schemas.microsoft.com/office/drawing/2016/5/13/chartex" xmlns:cx8="http://schemas.microsoft.com/office/drawing/2016/5/14/chartex" xmlns:mc="http://schemas.openxmlformats.org/markup-compatibility/2006" xmlns:aink="http://schemas.microsoft.com/office/drawing/2016/ink" xmlns:am3d="http://schemas.microsoft.com/office/drawing/2017/model3d" xmlns:o="urn:schemas-microsoft-com:office:office" xmlns:oel="http://schemas.microsoft.com/office/2019/extlst" xmlns:r="http://schemas.openxmlformats.org/officeDocument/2006/relationships" xmlns:m="http://schemas.openxmlformats.org/officeDocument/2006/math" xmlns:v="urn:schemas-microsoft-com:vml" xmlns:wp14="http://schemas.microsoft.com/office/word/2010/wordprocessingDrawing" xmlns:wp="http://schemas.openxmlformats.org/drawingml/2006/wordprocessingDrawing" xmlns:w10="urn:schemas-microsoft-com:office:word" xmlns:w="http://schemas.openxmlformats.org/wordprocessingml/2006/main" xmlns:w14="http://schemas.microsoft.com/office/word/2010/wordml" xmlns:w15="http://schemas.microsoft.com/office/word/2012/wordml" xmlns:w16cex="http://schemas.microsoft.com/office/word/2018/wordml/cex" xmlns:w16cid="http://schemas.microsoft.com/office/word/2016/wordml/cid" xmlns:w16="http://schemas.microsoft.com/office/word/2018/wordml" xmlns:w16du="http://schemas.microsoft.com/office/word/2023/wordml/word16du" xmlns:w16sdtdh="http://schemas.microsoft.com/office/word/2020/wordml/sdtdatahash" xmlns:w16se="http://schemas.microsoft.com/office/word/2015/wordml/symex" xmlns:wpg="http://schemas.microsoft.com/office/word/2010/wordprocessingGroup" xmlns:wpi="http://schemas.microsoft.com/office/word/2010/wordprocessingInk" xmlns:wne="http://schemas.microsoft.com/office/word/2006/wordml" xmlns:wps="http://schemas.microsoft.com/office/word/2010/wordprocessingShape" mc:Ignorable="w14 w15 w16se w16cid w16 w16cex w16sdtdh w16du wp14">
+<w:document xmlns:wpc="http://schemas.microsoft.com/office/word/2010/wordprocessingCanvas" xmlns:cx="http://schemas.microsoft.com/office/drawing/2014/chartex" xmlns:cx1="http://schemas.microsoft.com/office/drawing/2015/9/8/chartex" xmlns:cx2="http://schemas.microsoft.com/office/drawing/2015/10/21/chartex" xmlns:cx3="http://schemas.microsoft.com/office/drawing/2016/5/9/chartex" xmlns:cx4="http://schemas.microsoft.com/office/drawing/2016/5/10/chartex" xmlns:cx5="http://schemas.microsoft.com/office/drawing/2016/5/11/chartex" xmlns:cx6="http://schemas.microsoft.com/office/drawing/2016/5/12/chartex" xmlns:cx7="http://schemas.microsoft.com/office/drawing/2016/5/13/chartex" xmlns:cx8="http://schemas.microsoft.com/office/drawing/2016/5/14/chartex" xmlns:mc="http://schemas.openxmlformats.org/markup-compatibility/2006" xmlns:aink="http://schemas.microsoft.com/office/drawing/2016/ink" xmlns:am3d="http://schemas.microsoft.com/office/drawing/2017/model3d" xmlns:o="urn:schemas-microsoft-com:office:office" xmlns:oel="http://schemas.microsoft.com/office/2019/extlst" xmlns:r="http://schemas.openxmlformats.org/officeDocument/2006/relationships" xmlns:m="http://schemas.openxmlformats.org/officeDocument/2006/math" xmlns:v="urn:schemas-microsoft-com:vml" xmlns:wp14="http://schemas.microsoft.com/office/word/2010/wordprocessingDrawing" xmlns:wp="http://schemas.openxmlformats.org/drawingml/2006/wordprocessingDrawing" xmlns:w10="urn:schemas-microsoft-com:office:word" xmlns:w="http://schemas.openxmlformats.org/wordprocessingml/2006/main" xmlns:w14="http://schemas.microsoft.com/office/word/2010/wordml" xmlns:w15="http://schemas.microsoft.com/office/word/2012/wordml" xmlns:w16cex="http://schemas.microsoft.com/office/word/2018/wordml/cex" xmlns:w16cid="http://schemas.microsoft.com/office/word/2016/wordml/cid" xmlns:w16="http://schemas.microsoft.com/office/word/2018/wordml" xmlns:w16du="http://schemas.microsoft.com/office/word/2023/wordml/word16du" xmlns:w16sdtdh="http://schemas.microsoft.com/office/word/2020/wordml/sdtdatahash" xmlns:w16sdtfl="http://schemas.microsoft.com/office/word/2024/wordml/sdtformatlock" xmlns:w16se="http://schemas.microsoft.com/office/word/2015/wordml/symex" xmlns:wpg="http://schemas.microsoft.com/office/word/2010/wordprocessingGroup" xmlns:wpi="http://schemas.microsoft.com/office/word/2010/wordprocessingInk" xmlns:wne="http://schemas.microsoft.com/office/word/2006/wordml" xmlns:wps="http://schemas.microsoft.com/office/word/2010/wordprocessingShape" mc:Ignorable="w14 w15 w16se w16cid w16 w16cex w16sdtdh w16sdtfl w16du wp14">
   <w:body>
     <w:p>
       <w:pPr>
@@ -5701,21 +5701,15 @@
           <w:szCs w:val="32"/>
         </w:rPr>
         <w:lastRenderedPageBreak/>
-        <w:t xml:space="preserve">Comentarios sobre las elecciones y dificultades </w:t>
-      </w:r>
-    </w:p>
-    <w:p>
-      <w:pPr>
-        <w:pStyle w:val="Prrafodelista"/>
-        <w:numPr>
-          <w:ilvl w:val="0"/>
-          <w:numId w:val="1"/>
-        </w:numPr>
+        <w:t>Comentarios sobre las elecciones y dificultades</w:t>
+      </w:r>
+      <w:r>
         <w:rPr>
           <w:sz w:val="32"/>
           <w:szCs w:val="32"/>
         </w:rPr>
-      </w:pPr>
+        <w:t xml:space="preserve"> </w:t>
+      </w:r>
       <w:r>
         <w:rPr>
           <w:sz w:val="32"/>
@@ -5774,7 +5768,7 @@
 </file>
 
 <file path=word/endnotes.xml><?xml version="1.0" encoding="utf-8"?>
-<w:endnotes xmlns:wpc="http://schemas.microsoft.com/office/word/2010/wordprocessingCanvas" xmlns:cx="http://schemas.microsoft.com/office/drawing/2014/chartex" xmlns:cx1="http://schemas.microsoft.com/office/drawing/2015/9/8/chartex" xmlns:cx2="http://schemas.microsoft.com/office/drawing/2015/10/21/chartex" xmlns:cx3="http://schemas.microsoft.com/office/drawing/2016/5/9/chartex" xmlns:cx4="http://schemas.microsoft.com/office/drawing/2016/5/10/chartex" xmlns:cx5="http://schemas.microsoft.com/office/drawing/2016/5/11/chartex" xmlns:cx6="http://schemas.microsoft.com/office/drawing/2016/5/12/chartex" xmlns:cx7="http://schemas.microsoft.com/office/drawing/2016/5/13/chartex" xmlns:cx8="http://schemas.microsoft.com/office/drawing/2016/5/14/chartex" xmlns:mc="http://schemas.openxmlformats.org/markup-compatibility/2006" xmlns:aink="http://schemas.microsoft.com/office/drawing/2016/ink" xmlns:am3d="http://schemas.microsoft.com/office/drawing/2017/model3d" xmlns:o="urn:schemas-microsoft-com:office:office" xmlns:oel="http://schemas.microsoft.com/office/2019/extlst" xmlns:r="http://schemas.openxmlformats.org/officeDocument/2006/relationships" xmlns:m="http://schemas.openxmlformats.org/officeDocument/2006/math" xmlns:v="urn:schemas-microsoft-com:vml" xmlns:wp14="http://schemas.microsoft.com/office/word/2010/wordprocessingDrawing" xmlns:wp="http://schemas.openxmlformats.org/drawingml/2006/wordprocessingDrawing" xmlns:w10="urn:schemas-microsoft-com:office:word" xmlns:w="http://schemas.openxmlformats.org/wordprocessingml/2006/main" xmlns:w14="http://schemas.microsoft.com/office/word/2010/wordml" xmlns:w15="http://schemas.microsoft.com/office/word/2012/wordml" xmlns:w16cex="http://schemas.microsoft.com/office/word/2018/wordml/cex" xmlns:w16cid="http://schemas.microsoft.com/office/word/2016/wordml/cid" xmlns:w16="http://schemas.microsoft.com/office/word/2018/wordml" xmlns:w16du="http://schemas.microsoft.com/office/word/2023/wordml/word16du" xmlns:w16sdtdh="http://schemas.microsoft.com/office/word/2020/wordml/sdtdatahash" xmlns:w16se="http://schemas.microsoft.com/office/word/2015/wordml/symex" xmlns:wpg="http://schemas.microsoft.com/office/word/2010/wordprocessingGroup" xmlns:wpi="http://schemas.microsoft.com/office/word/2010/wordprocessingInk" xmlns:wne="http://schemas.microsoft.com/office/word/2006/wordml" xmlns:wps="http://schemas.microsoft.com/office/word/2010/wordprocessingShape" mc:Ignorable="w14 w15 w16se w16cid w16 w16cex w16sdtdh w16du wp14">
+<w:endnotes xmlns:wpc="http://schemas.microsoft.com/office/word/2010/wordprocessingCanvas" xmlns:cx="http://schemas.microsoft.com/office/drawing/2014/chartex" xmlns:cx1="http://schemas.microsoft.com/office/drawing/2015/9/8/chartex" xmlns:cx2="http://schemas.microsoft.com/office/drawing/2015/10/21/chartex" xmlns:cx3="http://schemas.microsoft.com/office/drawing/2016/5/9/chartex" xmlns:cx4="http://schemas.microsoft.com/office/drawing/2016/5/10/chartex" xmlns:cx5="http://schemas.microsoft.com/office/drawing/2016/5/11/chartex" xmlns:cx6="http://schemas.microsoft.com/office/drawing/2016/5/12/chartex" xmlns:cx7="http://schemas.microsoft.com/office/drawing/2016/5/13/chartex" xmlns:cx8="http://schemas.microsoft.com/office/drawing/2016/5/14/chartex" xmlns:mc="http://schemas.openxmlformats.org/markup-compatibility/2006" xmlns:aink="http://schemas.microsoft.com/office/drawing/2016/ink" xmlns:am3d="http://schemas.microsoft.com/office/drawing/2017/model3d" xmlns:o="urn:schemas-microsoft-com:office:office" xmlns:oel="http://schemas.microsoft.com/office/2019/extlst" xmlns:r="http://schemas.openxmlformats.org/officeDocument/2006/relationships" xmlns:m="http://schemas.openxmlformats.org/officeDocument/2006/math" xmlns:v="urn:schemas-microsoft-com:vml" xmlns:wp14="http://schemas.microsoft.com/office/word/2010/wordprocessingDrawing" xmlns:wp="http://schemas.openxmlformats.org/drawingml/2006/wordprocessingDrawing" xmlns:w10="urn:schemas-microsoft-com:office:word" xmlns:w="http://schemas.openxmlformats.org/wordprocessingml/2006/main" xmlns:w14="http://schemas.microsoft.com/office/word/2010/wordml" xmlns:w15="http://schemas.microsoft.com/office/word/2012/wordml" xmlns:w16cex="http://schemas.microsoft.com/office/word/2018/wordml/cex" xmlns:w16cid="http://schemas.microsoft.com/office/word/2016/wordml/cid" xmlns:w16="http://schemas.microsoft.com/office/word/2018/wordml" xmlns:w16du="http://schemas.microsoft.com/office/word/2023/wordml/word16du" xmlns:w16sdtdh="http://schemas.microsoft.com/office/word/2020/wordml/sdtdatahash" xmlns:w16sdtfl="http://schemas.microsoft.com/office/word/2024/wordml/sdtformatlock" xmlns:w16se="http://schemas.microsoft.com/office/word/2015/wordml/symex" xmlns:wpg="http://schemas.microsoft.com/office/word/2010/wordprocessingGroup" xmlns:wpi="http://schemas.microsoft.com/office/word/2010/wordprocessingInk" xmlns:wne="http://schemas.microsoft.com/office/word/2006/wordml" xmlns:wps="http://schemas.microsoft.com/office/word/2010/wordprocessingShape" mc:Ignorable="w14 w15 w16se w16cid w16 w16cex w16sdtdh w16sdtfl w16du wp14">
   <w:endnote w:type="separator" w:id="-1">
     <w:p>
       <w:pPr>
@@ -5799,7 +5793,7 @@
 </file>
 
 <file path=word/footer1.xml><?xml version="1.0" encoding="utf-8"?>
-<w:ftr xmlns:wpc="http://schemas.microsoft.com/office/word/2010/wordprocessingCanvas" xmlns:cx="http://schemas.microsoft.com/office/drawing/2014/chartex" xmlns:cx1="http://schemas.microsoft.com/office/drawing/2015/9/8/chartex" xmlns:cx2="http://schemas.microsoft.com/office/drawing/2015/10/21/chartex" xmlns:cx3="http://schemas.microsoft.com/office/drawing/2016/5/9/chartex" xmlns:cx4="http://schemas.microsoft.com/office/drawing/2016/5/10/chartex" xmlns:cx5="http://schemas.microsoft.com/office/drawing/2016/5/11/chartex" xmlns:cx6="http://schemas.microsoft.com/office/drawing/2016/5/12/chartex" xmlns:cx7="http://schemas.microsoft.com/office/drawing/2016/5/13/chartex" xmlns:cx8="http://schemas.microsoft.com/office/drawing/2016/5/14/chartex" xmlns:mc="http://schemas.openxmlformats.org/markup-compatibility/2006" xmlns:aink="http://schemas.microsoft.com/office/drawing/2016/ink" xmlns:am3d="http://schemas.microsoft.com/office/drawing/2017/model3d" xmlns:o="urn:schemas-microsoft-com:office:office" xmlns:oel="http://schemas.microsoft.com/office/2019/extlst" xmlns:r="http://schemas.openxmlformats.org/officeDocument/2006/relationships" xmlns:m="http://schemas.openxmlformats.org/officeDocument/2006/math" xmlns:v="urn:schemas-microsoft-com:vml" xmlns:wp14="http://schemas.microsoft.com/office/word/2010/wordprocessingDrawing" xmlns:wp="http://schemas.openxmlformats.org/drawingml/2006/wordprocessingDrawing" xmlns:w10="urn:schemas-microsoft-com:office:word" xmlns:w="http://schemas.openxmlformats.org/wordprocessingml/2006/main" xmlns:w14="http://schemas.microsoft.com/office/word/2010/wordml" xmlns:w15="http://schemas.microsoft.com/office/word/2012/wordml" xmlns:w16cex="http://schemas.microsoft.com/office/word/2018/wordml/cex" xmlns:w16cid="http://schemas.microsoft.com/office/word/2016/wordml/cid" xmlns:w16="http://schemas.microsoft.com/office/word/2018/wordml" xmlns:w16du="http://schemas.microsoft.com/office/word/2023/wordml/word16du" xmlns:w16sdtdh="http://schemas.microsoft.com/office/word/2020/wordml/sdtdatahash" xmlns:w16se="http://schemas.microsoft.com/office/word/2015/wordml/symex" xmlns:wpg="http://schemas.microsoft.com/office/word/2010/wordprocessingGroup" xmlns:wpi="http://schemas.microsoft.com/office/word/2010/wordprocessingInk" xmlns:wne="http://schemas.microsoft.com/office/word/2006/wordml" xmlns:wps="http://schemas.microsoft.com/office/word/2010/wordprocessingShape" mc:Ignorable="w14 w15 w16se w16cid w16 w16cex w16sdtdh w16du wp14">
+<w:ftr xmlns:wpc="http://schemas.microsoft.com/office/word/2010/wordprocessingCanvas" xmlns:cx="http://schemas.microsoft.com/office/drawing/2014/chartex" xmlns:cx1="http://schemas.microsoft.com/office/drawing/2015/9/8/chartex" xmlns:cx2="http://schemas.microsoft.com/office/drawing/2015/10/21/chartex" xmlns:cx3="http://schemas.microsoft.com/office/drawing/2016/5/9/chartex" xmlns:cx4="http://schemas.microsoft.com/office/drawing/2016/5/10/chartex" xmlns:cx5="http://schemas.microsoft.com/office/drawing/2016/5/11/chartex" xmlns:cx6="http://schemas.microsoft.com/office/drawing/2016/5/12/chartex" xmlns:cx7="http://schemas.microsoft.com/office/drawing/2016/5/13/chartex" xmlns:cx8="http://schemas.microsoft.com/office/drawing/2016/5/14/chartex" xmlns:mc="http://schemas.openxmlformats.org/markup-compatibility/2006" xmlns:aink="http://schemas.microsoft.com/office/drawing/2016/ink" xmlns:am3d="http://schemas.microsoft.com/office/drawing/2017/model3d" xmlns:o="urn:schemas-microsoft-com:office:office" xmlns:oel="http://schemas.microsoft.com/office/2019/extlst" xmlns:r="http://schemas.openxmlformats.org/officeDocument/2006/relationships" xmlns:m="http://schemas.openxmlformats.org/officeDocument/2006/math" xmlns:v="urn:schemas-microsoft-com:vml" xmlns:wp14="http://schemas.microsoft.com/office/word/2010/wordprocessingDrawing" xmlns:wp="http://schemas.openxmlformats.org/drawingml/2006/wordprocessingDrawing" xmlns:w10="urn:schemas-microsoft-com:office:word" xmlns:w="http://schemas.openxmlformats.org/wordprocessingml/2006/main" xmlns:w14="http://schemas.microsoft.com/office/word/2010/wordml" xmlns:w15="http://schemas.microsoft.com/office/word/2012/wordml" xmlns:w16cex="http://schemas.microsoft.com/office/word/2018/wordml/cex" xmlns:w16cid="http://schemas.microsoft.com/office/word/2016/wordml/cid" xmlns:w16="http://schemas.microsoft.com/office/word/2018/wordml" xmlns:w16du="http://schemas.microsoft.com/office/word/2023/wordml/word16du" xmlns:w16sdtdh="http://schemas.microsoft.com/office/word/2020/wordml/sdtdatahash" xmlns:w16sdtfl="http://schemas.microsoft.com/office/word/2024/wordml/sdtformatlock" xmlns:w16se="http://schemas.microsoft.com/office/word/2015/wordml/symex" xmlns:wpg="http://schemas.microsoft.com/office/word/2010/wordprocessingGroup" xmlns:wpi="http://schemas.microsoft.com/office/word/2010/wordprocessingInk" xmlns:wne="http://schemas.microsoft.com/office/word/2006/wordml" xmlns:wps="http://schemas.microsoft.com/office/word/2010/wordprocessingShape" mc:Ignorable="w14 w15 w16se w16cid w16 w16cex w16sdtdh w16sdtfl w16du wp14">
   <w:sdt>
     <w:sdtPr>
       <w:id w:val="-712887593"/>
@@ -5841,7 +5835,7 @@
 </file>
 
 <file path=word/footnotes.xml><?xml version="1.0" encoding="utf-8"?>
-<w:footnotes xmlns:wpc="http://schemas.microsoft.com/office/word/2010/wordprocessingCanvas" xmlns:cx="http://schemas.microsoft.com/office/drawing/2014/chartex" xmlns:cx1="http://schemas.microsoft.com/office/drawing/2015/9/8/chartex" xmlns:cx2="http://schemas.microsoft.com/office/drawing/2015/10/21/chartex" xmlns:cx3="http://schemas.microsoft.com/office/drawing/2016/5/9/chartex" xmlns:cx4="http://schemas.microsoft.com/office/drawing/2016/5/10/chartex" xmlns:cx5="http://schemas.microsoft.com/office/drawing/2016/5/11/chartex" xmlns:cx6="http://schemas.microsoft.com/office/drawing/2016/5/12/chartex" xmlns:cx7="http://schemas.microsoft.com/office/drawing/2016/5/13/chartex" xmlns:cx8="http://schemas.microsoft.com/office/drawing/2016/5/14/chartex" xmlns:mc="http://schemas.openxmlformats.org/markup-compatibility/2006" xmlns:aink="http://schemas.microsoft.com/office/drawing/2016/ink" xmlns:am3d="http://schemas.microsoft.com/office/drawing/2017/model3d" xmlns:o="urn:schemas-microsoft-com:office:office" xmlns:oel="http://schemas.microsoft.com/office/2019/extlst" xmlns:r="http://schemas.openxmlformats.org/officeDocument/2006/relationships" xmlns:m="http://schemas.openxmlformats.org/officeDocument/2006/math" xmlns:v="urn:schemas-microsoft-com:vml" xmlns:wp14="http://schemas.microsoft.com/office/word/2010/wordprocessingDrawing" xmlns:wp="http://schemas.openxmlformats.org/drawingml/2006/wordprocessingDrawing" xmlns:w10="urn:schemas-microsoft-com:office:word" xmlns:w="http://schemas.openxmlformats.org/wordprocessingml/2006/main" xmlns:w14="http://schemas.microsoft.com/office/word/2010/wordml" xmlns:w15="http://schemas.microsoft.com/office/word/2012/wordml" xmlns:w16cex="http://schemas.microsoft.com/office/word/2018/wordml/cex" xmlns:w16cid="http://schemas.microsoft.com/office/word/2016/wordml/cid" xmlns:w16="http://schemas.microsoft.com/office/word/2018/wordml" xmlns:w16du="http://schemas.microsoft.com/office/word/2023/wordml/word16du" xmlns:w16sdtdh="http://schemas.microsoft.com/office/word/2020/wordml/sdtdatahash" xmlns:w16se="http://schemas.microsoft.com/office/word/2015/wordml/symex" xmlns:wpg="http://schemas.microsoft.com/office/word/2010/wordprocessingGroup" xmlns:wpi="http://schemas.microsoft.com/office/word/2010/wordprocessingInk" xmlns:wne="http://schemas.microsoft.com/office/word/2006/wordml" xmlns:wps="http://schemas.microsoft.com/office/word/2010/wordprocessingShape" mc:Ignorable="w14 w15 w16se w16cid w16 w16cex w16sdtdh w16du wp14">
+<w:footnotes xmlns:wpc="http://schemas.microsoft.com/office/word/2010/wordprocessingCanvas" xmlns:cx="http://schemas.microsoft.com/office/drawing/2014/chartex" xmlns:cx1="http://schemas.microsoft.com/office/drawing/2015/9/8/chartex" xmlns:cx2="http://schemas.microsoft.com/office/drawing/2015/10/21/chartex" xmlns:cx3="http://schemas.microsoft.com/office/drawing/2016/5/9/chartex" xmlns:cx4="http://schemas.microsoft.com/office/drawing/2016/5/10/chartex" xmlns:cx5="http://schemas.microsoft.com/office/drawing/2016/5/11/chartex" xmlns:cx6="http://schemas.microsoft.com/office/drawing/2016/5/12/chartex" xmlns:cx7="http://schemas.microsoft.com/office/drawing/2016/5/13/chartex" xmlns:cx8="http://schemas.microsoft.com/office/drawing/2016/5/14/chartex" xmlns:mc="http://schemas.openxmlformats.org/markup-compatibility/2006" xmlns:aink="http://schemas.microsoft.com/office/drawing/2016/ink" xmlns:am3d="http://schemas.microsoft.com/office/drawing/2017/model3d" xmlns:o="urn:schemas-microsoft-com:office:office" xmlns:oel="http://schemas.microsoft.com/office/2019/extlst" xmlns:r="http://schemas.openxmlformats.org/officeDocument/2006/relationships" xmlns:m="http://schemas.openxmlformats.org/officeDocument/2006/math" xmlns:v="urn:schemas-microsoft-com:vml" xmlns:wp14="http://schemas.microsoft.com/office/word/2010/wordprocessingDrawing" xmlns:wp="http://schemas.openxmlformats.org/drawingml/2006/wordprocessingDrawing" xmlns:w10="urn:schemas-microsoft-com:office:word" xmlns:w="http://schemas.openxmlformats.org/wordprocessingml/2006/main" xmlns:w14="http://schemas.microsoft.com/office/word/2010/wordml" xmlns:w15="http://schemas.microsoft.com/office/word/2012/wordml" xmlns:w16cex="http://schemas.microsoft.com/office/word/2018/wordml/cex" xmlns:w16cid="http://schemas.microsoft.com/office/word/2016/wordml/cid" xmlns:w16="http://schemas.microsoft.com/office/word/2018/wordml" xmlns:w16du="http://schemas.microsoft.com/office/word/2023/wordml/word16du" xmlns:w16sdtdh="http://schemas.microsoft.com/office/word/2020/wordml/sdtdatahash" xmlns:w16sdtfl="http://schemas.microsoft.com/office/word/2024/wordml/sdtformatlock" xmlns:w16se="http://schemas.microsoft.com/office/word/2015/wordml/symex" xmlns:wpg="http://schemas.microsoft.com/office/word/2010/wordprocessingGroup" xmlns:wpi="http://schemas.microsoft.com/office/word/2010/wordprocessingInk" xmlns:wne="http://schemas.microsoft.com/office/word/2006/wordml" xmlns:wps="http://schemas.microsoft.com/office/word/2010/wordprocessingShape" mc:Ignorable="w14 w15 w16se w16cid w16 w16cex w16sdtdh w16sdtfl w16du wp14">
   <w:footnote w:type="separator" w:id="-1">
     <w:p>
       <w:pPr>
@@ -5866,7 +5860,7 @@
 </file>
 
 <file path=word/numbering.xml><?xml version="1.0" encoding="utf-8"?>
-<w:numbering xmlns:wpc="http://schemas.microsoft.com/office/word/2010/wordprocessingCanvas" xmlns:cx="http://schemas.microsoft.com/office/drawing/2014/chartex" xmlns:cx1="http://schemas.microsoft.com/office/drawing/2015/9/8/chartex" xmlns:cx2="http://schemas.microsoft.com/office/drawing/2015/10/21/chartex" xmlns:cx3="http://schemas.microsoft.com/office/drawing/2016/5/9/chartex" xmlns:cx4="http://schemas.microsoft.com/office/drawing/2016/5/10/chartex" xmlns:cx5="http://schemas.microsoft.com/office/drawing/2016/5/11/chartex" xmlns:cx6="http://schemas.microsoft.com/office/drawing/2016/5/12/chartex" xmlns:cx7="http://schemas.microsoft.com/office/drawing/2016/5/13/chartex" xmlns:cx8="http://schemas.microsoft.com/office/drawing/2016/5/14/chartex" xmlns:mc="http://schemas.openxmlformats.org/markup-compatibility/2006" xmlns:aink="http://schemas.microsoft.com/office/drawing/2016/ink" xmlns:am3d="http://schemas.microsoft.com/office/drawing/2017/model3d" xmlns:o="urn:schemas-microsoft-com:office:office" xmlns:oel="http://schemas.microsoft.com/office/2019/extlst" xmlns:r="http://schemas.openxmlformats.org/officeDocument/2006/relationships" xmlns:m="http://schemas.openxmlformats.org/officeDocument/2006/math" xmlns:v="urn:schemas-microsoft-com:vml" xmlns:wp14="http://schemas.microsoft.com/office/word/2010/wordprocessingDrawing" xmlns:wp="http://schemas.openxmlformats.org/drawingml/2006/wordprocessingDrawing" xmlns:w10="urn:schemas-microsoft-com:office:word" xmlns:w="http://schemas.openxmlformats.org/wordprocessingml/2006/main" xmlns:w14="http://schemas.microsoft.com/office/word/2010/wordml" xmlns:w15="http://schemas.microsoft.com/office/word/2012/wordml" xmlns:w16cex="http://schemas.microsoft.com/office/word/2018/wordml/cex" xmlns:w16cid="http://schemas.microsoft.com/office/word/2016/wordml/cid" xmlns:w16="http://schemas.microsoft.com/office/word/2018/wordml" xmlns:w16du="http://schemas.microsoft.com/office/word/2023/wordml/word16du" xmlns:w16sdtdh="http://schemas.microsoft.com/office/word/2020/wordml/sdtdatahash" xmlns:w16se="http://schemas.microsoft.com/office/word/2015/wordml/symex" xmlns:wpg="http://schemas.microsoft.com/office/word/2010/wordprocessingGroup" xmlns:wpi="http://schemas.microsoft.com/office/word/2010/wordprocessingInk" xmlns:wne="http://schemas.microsoft.com/office/word/2006/wordml" xmlns:wps="http://schemas.microsoft.com/office/word/2010/wordprocessingShape" mc:Ignorable="w14 w15 w16se w16cid w16 w16cex w16sdtdh w16du wp14">
+<w:numbering xmlns:wpc="http://schemas.microsoft.com/office/word/2010/wordprocessingCanvas" xmlns:cx="http://schemas.microsoft.com/office/drawing/2014/chartex" xmlns:cx1="http://schemas.microsoft.com/office/drawing/2015/9/8/chartex" xmlns:cx2="http://schemas.microsoft.com/office/drawing/2015/10/21/chartex" xmlns:cx3="http://schemas.microsoft.com/office/drawing/2016/5/9/chartex" xmlns:cx4="http://schemas.microsoft.com/office/drawing/2016/5/10/chartex" xmlns:cx5="http://schemas.microsoft.com/office/drawing/2016/5/11/chartex" xmlns:cx6="http://schemas.microsoft.com/office/drawing/2016/5/12/chartex" xmlns:cx7="http://schemas.microsoft.com/office/drawing/2016/5/13/chartex" xmlns:cx8="http://schemas.microsoft.com/office/drawing/2016/5/14/chartex" xmlns:mc="http://schemas.openxmlformats.org/markup-compatibility/2006" xmlns:aink="http://schemas.microsoft.com/office/drawing/2016/ink" xmlns:am3d="http://schemas.microsoft.com/office/drawing/2017/model3d" xmlns:o="urn:schemas-microsoft-com:office:office" xmlns:oel="http://schemas.microsoft.com/office/2019/extlst" xmlns:r="http://schemas.openxmlformats.org/officeDocument/2006/relationships" xmlns:m="http://schemas.openxmlformats.org/officeDocument/2006/math" xmlns:v="urn:schemas-microsoft-com:vml" xmlns:wp14="http://schemas.microsoft.com/office/word/2010/wordprocessingDrawing" xmlns:wp="http://schemas.openxmlformats.org/drawingml/2006/wordprocessingDrawing" xmlns:w10="urn:schemas-microsoft-com:office:word" xmlns:w="http://schemas.openxmlformats.org/wordprocessingml/2006/main" xmlns:w14="http://schemas.microsoft.com/office/word/2010/wordml" xmlns:w15="http://schemas.microsoft.com/office/word/2012/wordml" xmlns:w16cex="http://schemas.microsoft.com/office/word/2018/wordml/cex" xmlns:w16cid="http://schemas.microsoft.com/office/word/2016/wordml/cid" xmlns:w16="http://schemas.microsoft.com/office/word/2018/wordml" xmlns:w16du="http://schemas.microsoft.com/office/word/2023/wordml/word16du" xmlns:w16sdtdh="http://schemas.microsoft.com/office/word/2020/wordml/sdtdatahash" xmlns:w16sdtfl="http://schemas.microsoft.com/office/word/2024/wordml/sdtformatlock" xmlns:w16se="http://schemas.microsoft.com/office/word/2015/wordml/symex" xmlns:wpg="http://schemas.microsoft.com/office/word/2010/wordprocessingGroup" xmlns:wpi="http://schemas.microsoft.com/office/word/2010/wordprocessingInk" xmlns:wne="http://schemas.microsoft.com/office/word/2006/wordml" xmlns:wps="http://schemas.microsoft.com/office/word/2010/wordprocessingShape" mc:Ignorable="w14 w15 w16se w16cid w16 w16cex w16sdtdh w16sdtfl w16du wp14">
   <w:abstractNum w:abstractNumId="0" w15:restartNumberingAfterBreak="0">
     <w:nsid w:val="0A813A42"/>
     <w:multiLevelType w:val="hybridMultilevel"/>
@@ -6079,7 +6073,7 @@
 </file>
 
 <file path=word/styles.xml><?xml version="1.0" encoding="utf-8"?>
-<w:styles xmlns:mc="http://schemas.openxmlformats.org/markup-compatibility/2006" xmlns:r="http://schemas.openxmlformats.org/officeDocument/2006/relationships" xmlns:w="http://schemas.openxmlformats.org/wordprocessingml/2006/main" xmlns:w14="http://schemas.microsoft.com/office/word/2010/wordml" xmlns:w15="http://schemas.microsoft.com/office/word/2012/wordml" xmlns:w16cex="http://schemas.microsoft.com/office/word/2018/wordml/cex" xmlns:w16cid="http://schemas.microsoft.com/office/word/2016/wordml/cid" xmlns:w16="http://schemas.microsoft.com/office/word/2018/wordml" xmlns:w16du="http://schemas.microsoft.com/office/word/2023/wordml/word16du" xmlns:w16sdtdh="http://schemas.microsoft.com/office/word/2020/wordml/sdtdatahash" xmlns:w16se="http://schemas.microsoft.com/office/word/2015/wordml/symex" mc:Ignorable="w14 w15 w16se w16cid w16 w16cex w16sdtdh w16du">
+<w:styles xmlns:mc="http://schemas.openxmlformats.org/markup-compatibility/2006" xmlns:r="http://schemas.openxmlformats.org/officeDocument/2006/relationships" xmlns:w="http://schemas.openxmlformats.org/wordprocessingml/2006/main" xmlns:w14="http://schemas.microsoft.com/office/word/2010/wordml" xmlns:w15="http://schemas.microsoft.com/office/word/2012/wordml" xmlns:w16cex="http://schemas.microsoft.com/office/word/2018/wordml/cex" xmlns:w16cid="http://schemas.microsoft.com/office/word/2016/wordml/cid" xmlns:w16="http://schemas.microsoft.com/office/word/2018/wordml" xmlns:w16du="http://schemas.microsoft.com/office/word/2023/wordml/word16du" xmlns:w16sdtdh="http://schemas.microsoft.com/office/word/2020/wordml/sdtdatahash" xmlns:w16sdtfl="http://schemas.microsoft.com/office/word/2024/wordml/sdtformatlock" xmlns:w16se="http://schemas.microsoft.com/office/word/2015/wordml/symex" mc:Ignorable="w14 w15 w16se w16cid w16 w16cex w16sdtdh w16sdtfl w16du">
   <w:docDefaults>
     <w:rPrDefault>
       <w:rPr>

</xml_diff>